<commit_message>
readme and manual changes
</commit_message>
<xml_diff>
--- a/Saferpay Module for PrestaShop -UserManual.docx
+++ b/Saferpay Module for PrestaShop -UserManual.docx
@@ -254,15 +254,28 @@
               </w:rPr>
               <w:t>.</w:t>
             </w:r>
-            <w:r>
-              <w:rPr>
-                <w:color w:val="7A7B7D"/>
-                <w:sz w:val="36"/>
-                <w:szCs w:val="36"/>
-                <w:lang w:val="fr-FR"/>
-              </w:rPr>
-              <w:t>03</w:t>
-            </w:r>
+            <w:del w:id="0" w:author="ZEILER-RAUSCH Erich (SPS-Worldline)" w:date="2020-02-18T16:49:00Z">
+              <w:r>
+                <w:rPr>
+                  <w:color w:val="7A7B7D"/>
+                  <w:sz w:val="36"/>
+                  <w:szCs w:val="36"/>
+                  <w:lang w:val="fr-FR"/>
+                </w:rPr>
+                <w:delText>03</w:delText>
+              </w:r>
+            </w:del>
+            <w:ins w:id="1" w:author="ZEILER-RAUSCH Erich (SPS-Worldline)" w:date="2020-02-18T16:49:00Z">
+              <w:r>
+                <w:rPr>
+                  <w:color w:val="7A7B7D"/>
+                  <w:sz w:val="36"/>
+                  <w:szCs w:val="36"/>
+                  <w:lang w:val="fr-FR"/>
+                </w:rPr>
+                <w:t>04</w:t>
+              </w:r>
+            </w:ins>
           </w:p>
           <w:p>
             <w:pPr>
@@ -452,21 +465,21 @@
           <w:rFonts w:ascii="Arial" w:hAnsi="Arial" w:cs="Arial"/>
         </w:rPr>
       </w:pPr>
-      <w:bookmarkStart w:id="0" w:name="_Manage_Account"/>
-      <w:bookmarkStart w:id="1" w:name="figure16"/>
-      <w:bookmarkStart w:id="2" w:name="_Saferpay_Refund_Transactions"/>
-      <w:bookmarkStart w:id="3" w:name="_Capturing_mode"/>
-      <w:bookmarkStart w:id="4" w:name="_Manual_Capture/Cancel"/>
-      <w:bookmarkStart w:id="5" w:name="_Liability_Condition"/>
-      <w:bookmarkStart w:id="6" w:name="_Manual_Refund"/>
-      <w:bookmarkStart w:id="7" w:name="_Toc31367186"/>
-      <w:bookmarkEnd w:id="0"/>
-      <w:bookmarkEnd w:id="1"/>
+      <w:bookmarkStart w:id="2" w:name="_Manage_Account"/>
+      <w:bookmarkStart w:id="3" w:name="figure16"/>
+      <w:bookmarkStart w:id="4" w:name="_Saferpay_Refund_Transactions"/>
+      <w:bookmarkStart w:id="5" w:name="_Capturing_mode"/>
+      <w:bookmarkStart w:id="6" w:name="_Manual_Capture/Cancel"/>
+      <w:bookmarkStart w:id="7" w:name="_Liability_Condition"/>
+      <w:bookmarkStart w:id="8" w:name="_Manual_Refund"/>
+      <w:bookmarkStart w:id="9" w:name="_Toc31367186"/>
       <w:bookmarkEnd w:id="2"/>
       <w:bookmarkEnd w:id="3"/>
       <w:bookmarkEnd w:id="4"/>
       <w:bookmarkEnd w:id="5"/>
       <w:bookmarkEnd w:id="6"/>
+      <w:bookmarkEnd w:id="7"/>
+      <w:bookmarkEnd w:id="8"/>
       <w:r>
         <w:rPr>
           <w:rFonts w:ascii="Arial" w:hAnsi="Arial" w:cs="Arial"/>
@@ -536,7 +549,7 @@
         </w:rPr>
         <w:t>Table of contents</w:t>
       </w:r>
-      <w:bookmarkEnd w:id="7"/>
+      <w:bookmarkEnd w:id="9"/>
     </w:p>
     <w:sdt>
       <w:sdtPr>
@@ -2028,7 +2041,7 @@
           <w:rFonts w:ascii="Arial" w:hAnsi="Arial" w:cs="Arial"/>
         </w:rPr>
       </w:pPr>
-      <w:bookmarkStart w:id="8" w:name="_Toc31367187"/>
+      <w:bookmarkStart w:id="10" w:name="_Toc31367187"/>
       <w:r>
         <w:rPr>
           <w:rFonts w:ascii="Arial" w:hAnsi="Arial" w:cs="Arial"/>
@@ -2036,7 +2049,7 @@
         <w:lastRenderedPageBreak/>
         <w:t>About document</w:t>
       </w:r>
-      <w:bookmarkEnd w:id="8"/>
+      <w:bookmarkEnd w:id="10"/>
       <w:r>
         <w:rPr>
           <w:rFonts w:ascii="Arial" w:hAnsi="Arial" w:cs="Arial"/>
@@ -2077,16 +2090,7 @@
                 <w:rFonts w:ascii="Arial" w:hAnsi="Arial" w:cs="Arial"/>
                 <w:lang w:val="en-US"/>
               </w:rPr>
-              <w:t>Document versi</w:t>
-            </w:r>
-            <w:bookmarkStart w:id="9" w:name="_GoBack"/>
-            <w:bookmarkEnd w:id="9"/>
-            <w:r>
-              <w:rPr>
-                <w:rFonts w:ascii="Arial" w:hAnsi="Arial" w:cs="Arial"/>
-                <w:lang w:val="en-US"/>
-              </w:rPr>
-              <w:t>on</w:t>
+              <w:t>Document version</w:t>
             </w:r>
           </w:p>
         </w:tc>
@@ -2191,12 +2195,37 @@
                 <w:lang w:val="en-US"/>
               </w:rPr>
             </w:pPr>
+            <w:proofErr w:type="spellStart"/>
             <w:r>
               <w:rPr>
                 <w:rFonts w:ascii="Arial" w:hAnsi="Arial" w:cs="Arial"/>
                 <w:lang w:val="en-US"/>
               </w:rPr>
-              <w:t xml:space="preserve">Simonas Jusas, UAB </w:t>
+              <w:t>Simonas</w:t>
+            </w:r>
+            <w:proofErr w:type="spellEnd"/>
+            <w:r>
+              <w:rPr>
+                <w:rFonts w:ascii="Arial" w:hAnsi="Arial" w:cs="Arial"/>
+                <w:lang w:val="en-US"/>
+              </w:rPr>
+              <w:t xml:space="preserve"> </w:t>
+            </w:r>
+            <w:proofErr w:type="spellStart"/>
+            <w:r>
+              <w:rPr>
+                <w:rFonts w:ascii="Arial" w:hAnsi="Arial" w:cs="Arial"/>
+                <w:lang w:val="en-US"/>
+              </w:rPr>
+              <w:t>Jusas</w:t>
+            </w:r>
+            <w:proofErr w:type="spellEnd"/>
+            <w:r>
+              <w:rPr>
+                <w:rFonts w:ascii="Arial" w:hAnsi="Arial" w:cs="Arial"/>
+                <w:lang w:val="en-US"/>
+              </w:rPr>
+              <w:t xml:space="preserve">, UAB </w:t>
             </w:r>
             <w:proofErr w:type="spellStart"/>
             <w:r>
@@ -2289,12 +2318,37 @@
                 <w:lang w:val="en-US"/>
               </w:rPr>
             </w:pPr>
+            <w:proofErr w:type="spellStart"/>
             <w:r>
               <w:rPr>
                 <w:rFonts w:ascii="Arial" w:hAnsi="Arial" w:cs="Arial"/>
                 <w:lang w:val="en-US"/>
               </w:rPr>
-              <w:t xml:space="preserve">Simonas Jusas, UAB </w:t>
+              <w:t>Simonas</w:t>
+            </w:r>
+            <w:proofErr w:type="spellEnd"/>
+            <w:r>
+              <w:rPr>
+                <w:rFonts w:ascii="Arial" w:hAnsi="Arial" w:cs="Arial"/>
+                <w:lang w:val="en-US"/>
+              </w:rPr>
+              <w:t xml:space="preserve"> </w:t>
+            </w:r>
+            <w:proofErr w:type="spellStart"/>
+            <w:r>
+              <w:rPr>
+                <w:rFonts w:ascii="Arial" w:hAnsi="Arial" w:cs="Arial"/>
+                <w:lang w:val="en-US"/>
+              </w:rPr>
+              <w:t>Jusas</w:t>
+            </w:r>
+            <w:proofErr w:type="spellEnd"/>
+            <w:r>
+              <w:rPr>
+                <w:rFonts w:ascii="Arial" w:hAnsi="Arial" w:cs="Arial"/>
+                <w:lang w:val="en-US"/>
+              </w:rPr>
+              <w:t xml:space="preserve">, UAB </w:t>
             </w:r>
             <w:proofErr w:type="spellStart"/>
             <w:r>
@@ -2492,12 +2546,37 @@
                 <w:lang w:val="de-AT"/>
               </w:rPr>
             </w:pPr>
+            <w:proofErr w:type="spellStart"/>
             <w:r>
               <w:rPr>
                 <w:rFonts w:ascii="Arial" w:hAnsi="Arial" w:cs="Arial"/>
                 <w:lang w:val="en-US"/>
               </w:rPr>
-              <w:t xml:space="preserve">Simonas Jusas, UAB </w:t>
+              <w:t>Simonas</w:t>
+            </w:r>
+            <w:proofErr w:type="spellEnd"/>
+            <w:r>
+              <w:rPr>
+                <w:rFonts w:ascii="Arial" w:hAnsi="Arial" w:cs="Arial"/>
+                <w:lang w:val="en-US"/>
+              </w:rPr>
+              <w:t xml:space="preserve"> </w:t>
+            </w:r>
+            <w:proofErr w:type="spellStart"/>
+            <w:r>
+              <w:rPr>
+                <w:rFonts w:ascii="Arial" w:hAnsi="Arial" w:cs="Arial"/>
+                <w:lang w:val="en-US"/>
+              </w:rPr>
+              <w:t>Jusas</w:t>
+            </w:r>
+            <w:proofErr w:type="spellEnd"/>
+            <w:r>
+              <w:rPr>
+                <w:rFonts w:ascii="Arial" w:hAnsi="Arial" w:cs="Arial"/>
+                <w:lang w:val="en-US"/>
+              </w:rPr>
+              <w:t xml:space="preserve">, UAB </w:t>
             </w:r>
             <w:proofErr w:type="spellStart"/>
             <w:r>
@@ -2553,19 +2632,157 @@
           </w:p>
         </w:tc>
       </w:tr>
+      <w:tr>
+        <w:trPr>
+          <w:trHeight w:val="982"/>
+          <w:ins w:id="11" w:author="ZEILER-RAUSCH Erich (SPS-Worldline)" w:date="2020-02-18T16:42:00Z"/>
+        </w:trPr>
+        <w:tc>
+          <w:tcPr>
+            <w:tcW w:w="1310" w:type="dxa"/>
+          </w:tcPr>
+          <w:p>
+            <w:pPr>
+              <w:pStyle w:val="bodytextinvertususerguide"/>
+              <w:rPr>
+                <w:ins w:id="12" w:author="ZEILER-RAUSCH Erich (SPS-Worldline)" w:date="2020-02-18T16:42:00Z"/>
+                <w:rFonts w:ascii="Arial" w:hAnsi="Arial" w:cs="Arial"/>
+                <w:lang w:val="en-US"/>
+              </w:rPr>
+            </w:pPr>
+            <w:ins w:id="13" w:author="ZEILER-RAUSCH Erich (SPS-Worldline)" w:date="2020-02-18T16:42:00Z">
+              <w:r>
+                <w:rPr>
+                  <w:rFonts w:ascii="Arial" w:hAnsi="Arial" w:cs="Arial"/>
+                  <w:lang w:val="en-US"/>
+                </w:rPr>
+                <w:t>V.1</w:t>
+              </w:r>
+            </w:ins>
+            <w:ins w:id="14" w:author="ZEILER-RAUSCH Erich (SPS-Worldline)" w:date="2020-02-18T16:43:00Z">
+              <w:r>
+                <w:rPr>
+                  <w:rFonts w:ascii="Arial" w:hAnsi="Arial" w:cs="Arial"/>
+                  <w:lang w:val="en-US"/>
+                </w:rPr>
+                <w:t>.04</w:t>
+              </w:r>
+            </w:ins>
+          </w:p>
+        </w:tc>
+        <w:tc>
+          <w:tcPr>
+            <w:tcW w:w="2229" w:type="dxa"/>
+          </w:tcPr>
+          <w:p>
+            <w:pPr>
+              <w:pStyle w:val="bodytextinvertususerguide"/>
+              <w:rPr>
+                <w:ins w:id="15" w:author="ZEILER-RAUSCH Erich (SPS-Worldline)" w:date="2020-02-18T16:42:00Z"/>
+                <w:rFonts w:ascii="Arial" w:hAnsi="Arial" w:cs="Arial"/>
+                <w:lang w:val="en-US"/>
+              </w:rPr>
+            </w:pPr>
+            <w:ins w:id="16" w:author="ZEILER-RAUSCH Erich (SPS-Worldline)" w:date="2020-02-18T16:43:00Z">
+              <w:r>
+                <w:rPr>
+                  <w:rFonts w:ascii="Arial" w:hAnsi="Arial" w:cs="Arial"/>
+                  <w:lang w:val="de-AT"/>
+                </w:rPr>
+                <w:t xml:space="preserve">Erich </w:t>
+              </w:r>
+              <w:proofErr w:type="spellStart"/>
+              <w:r>
+                <w:rPr>
+                  <w:rFonts w:ascii="Arial" w:hAnsi="Arial" w:cs="Arial"/>
+                  <w:lang w:val="de-AT"/>
+                </w:rPr>
+                <w:t>Zeiler-Rausch</w:t>
+              </w:r>
+              <w:proofErr w:type="spellEnd"/>
+              <w:r>
+                <w:rPr>
+                  <w:rFonts w:ascii="Arial" w:hAnsi="Arial" w:cs="Arial"/>
+                  <w:lang w:val="de-AT"/>
+                </w:rPr>
+                <w:t>, SIX Payment Services</w:t>
+              </w:r>
+            </w:ins>
+          </w:p>
+        </w:tc>
+        <w:tc>
+          <w:tcPr>
+            <w:tcW w:w="3577" w:type="dxa"/>
+          </w:tcPr>
+          <w:p>
+            <w:pPr>
+              <w:pStyle w:val="bodytextinvertususerguide"/>
+              <w:rPr>
+                <w:ins w:id="17" w:author="ZEILER-RAUSCH Erich (SPS-Worldline)" w:date="2020-02-18T16:42:00Z"/>
+                <w:rFonts w:ascii="Arial" w:hAnsi="Arial" w:cs="Arial"/>
+                <w:lang w:val="en-GB"/>
+              </w:rPr>
+            </w:pPr>
+            <w:ins w:id="18" w:author="ZEILER-RAUSCH Erich (SPS-Worldline)" w:date="2020-02-18T17:02:00Z">
+              <w:r>
+                <w:rPr>
+                  <w:rFonts w:ascii="Arial" w:hAnsi="Arial" w:cs="Arial"/>
+                  <w:lang w:val="en-GB"/>
+                </w:rPr>
+                <w:t>Module</w:t>
+              </w:r>
+            </w:ins>
+            <w:bookmarkStart w:id="19" w:name="_GoBack"/>
+            <w:bookmarkEnd w:id="19"/>
+            <w:ins w:id="20" w:author="ZEILER-RAUSCH Erich (SPS-Worldline)" w:date="2020-02-18T16:43:00Z">
+              <w:r>
+                <w:rPr>
+                  <w:rFonts w:ascii="Arial" w:hAnsi="Arial" w:cs="Arial"/>
+                  <w:lang w:val="en-GB"/>
+                </w:rPr>
+                <w:t xml:space="preserve"> renamed to saferpayofficial.zip</w:t>
+              </w:r>
+            </w:ins>
+          </w:p>
+        </w:tc>
+        <w:tc>
+          <w:tcPr>
+            <w:tcW w:w="1526" w:type="dxa"/>
+          </w:tcPr>
+          <w:p>
+            <w:pPr>
+              <w:pStyle w:val="bodytextinvertususerguide"/>
+              <w:rPr>
+                <w:ins w:id="21" w:author="ZEILER-RAUSCH Erich (SPS-Worldline)" w:date="2020-02-18T16:42:00Z"/>
+                <w:rFonts w:ascii="Arial" w:hAnsi="Arial" w:cs="Arial"/>
+                <w:lang w:val="en-GB"/>
+              </w:rPr>
+            </w:pPr>
+            <w:ins w:id="22" w:author="ZEILER-RAUSCH Erich (SPS-Worldline)" w:date="2020-02-18T16:43:00Z">
+              <w:r>
+                <w:rPr>
+                  <w:rFonts w:ascii="Arial" w:hAnsi="Arial" w:cs="Arial"/>
+                  <w:lang w:val="en-GB"/>
+                </w:rPr>
+                <w:t>2020-02-18</w:t>
+              </w:r>
+            </w:ins>
+          </w:p>
+        </w:tc>
+      </w:tr>
     </w:tbl>
     <w:p>
       <w:pPr>
         <w:pStyle w:val="bodytextinvertususerguide"/>
         <w:rPr>
           <w:rFonts w:ascii="Arial" w:hAnsi="Arial" w:cs="Arial"/>
-          <w:lang w:val="de-AT"/>
-        </w:rPr>
-      </w:pPr>
-      <w:r>
-        <w:rPr>
-          <w:rFonts w:ascii="Arial" w:hAnsi="Arial" w:cs="Arial"/>
-          <w:lang w:val="de-AT"/>
+          <w:lang w:val="en-GB"/>
+        </w:rPr>
+      </w:pPr>
+      <w:r>
+        <w:rPr>
+          <w:rFonts w:ascii="Arial" w:hAnsi="Arial" w:cs="Arial"/>
+          <w:lang w:val="en-GB"/>
         </w:rPr>
         <w:br w:type="page"/>
       </w:r>
@@ -2577,7 +2794,7 @@
           <w:rFonts w:ascii="Arial" w:hAnsi="Arial" w:cs="Arial"/>
         </w:rPr>
       </w:pPr>
-      <w:bookmarkStart w:id="10" w:name="_Toc31367188"/>
+      <w:bookmarkStart w:id="23" w:name="_Toc31367188"/>
       <w:r>
         <w:rPr>
           <w:rFonts w:ascii="Arial" w:hAnsi="Arial" w:cs="Arial"/>
@@ -2585,7 +2802,7 @@
         <w:lastRenderedPageBreak/>
         <w:t>Description</w:t>
       </w:r>
-      <w:bookmarkEnd w:id="10"/>
+      <w:bookmarkEnd w:id="23"/>
     </w:p>
     <w:p>
       <w:pPr>
@@ -2813,9 +3030,9 @@
           <w:rFonts w:ascii="Arial" w:hAnsi="Arial" w:cs="Arial"/>
         </w:rPr>
       </w:pPr>
-      <w:bookmarkStart w:id="11" w:name="_heading=h.1fob9te" w:colFirst="0" w:colLast="0"/>
-      <w:bookmarkStart w:id="12" w:name="_Toc31367189"/>
-      <w:bookmarkEnd w:id="11"/>
+      <w:bookmarkStart w:id="24" w:name="_heading=h.1fob9te" w:colFirst="0" w:colLast="0"/>
+      <w:bookmarkStart w:id="25" w:name="_Toc31367189"/>
+      <w:bookmarkEnd w:id="24"/>
       <w:r>
         <w:rPr>
           <w:rFonts w:ascii="Arial" w:hAnsi="Arial" w:cs="Arial"/>
@@ -2823,7 +3040,7 @@
         <w:lastRenderedPageBreak/>
         <w:t>Installation guide</w:t>
       </w:r>
-      <w:bookmarkEnd w:id="12"/>
+      <w:bookmarkEnd w:id="25"/>
     </w:p>
     <w:p>
       <w:pPr>
@@ -2832,14 +3049,14 @@
           <w:rFonts w:ascii="Arial" w:hAnsi="Arial" w:cs="Arial"/>
         </w:rPr>
       </w:pPr>
-      <w:bookmarkStart w:id="13" w:name="_Toc31367190"/>
+      <w:bookmarkStart w:id="26" w:name="_Toc31367190"/>
       <w:r>
         <w:rPr>
           <w:rFonts w:ascii="Arial" w:hAnsi="Arial" w:cs="Arial"/>
         </w:rPr>
         <w:t>PrestaShop way</w:t>
       </w:r>
-      <w:bookmarkEnd w:id="13"/>
+      <w:bookmarkEnd w:id="26"/>
     </w:p>
     <w:p>
       <w:pPr>
@@ -3054,7 +3271,27 @@
           <w:sz w:val="24"/>
           <w:szCs w:val="24"/>
         </w:rPr>
-        <w:t xml:space="preserve">Drag &amp; drop saferpay.zip file in to Upload a module dialog. </w:t>
+        <w:t>Drag &amp; drop saferpay</w:t>
+      </w:r>
+      <w:ins w:id="27" w:author="ZEILER-RAUSCH Erich (SPS-Worldline)" w:date="2020-02-18T16:43:00Z">
+        <w:r>
+          <w:rPr>
+            <w:rFonts w:ascii="Arial" w:hAnsi="Arial" w:cs="Arial"/>
+            <w:color w:val="000000"/>
+            <w:sz w:val="24"/>
+            <w:szCs w:val="24"/>
+          </w:rPr>
+          <w:t>official</w:t>
+        </w:r>
+      </w:ins>
+      <w:r>
+        <w:rPr>
+          <w:rFonts w:ascii="Arial" w:hAnsi="Arial" w:cs="Arial"/>
+          <w:color w:val="000000"/>
+          <w:sz w:val="24"/>
+          <w:szCs w:val="24"/>
+        </w:rPr>
+        <w:t xml:space="preserve">.zip file in to Upload a module dialog. </w:t>
       </w:r>
     </w:p>
     <w:p>
@@ -3177,16 +3414,16 @@
           <w:rFonts w:ascii="Arial" w:hAnsi="Arial" w:cs="Arial"/>
         </w:rPr>
       </w:pPr>
-      <w:bookmarkStart w:id="14" w:name="_heading=h.2et92p0" w:colFirst="0" w:colLast="0"/>
-      <w:bookmarkStart w:id="15" w:name="_Toc31367191"/>
-      <w:bookmarkEnd w:id="14"/>
+      <w:bookmarkStart w:id="28" w:name="_heading=h.2et92p0" w:colFirst="0" w:colLast="0"/>
+      <w:bookmarkStart w:id="29" w:name="_Toc31367191"/>
+      <w:bookmarkEnd w:id="28"/>
       <w:r>
         <w:rPr>
           <w:rFonts w:ascii="Arial" w:hAnsi="Arial" w:cs="Arial"/>
         </w:rPr>
         <w:t>FTP way</w:t>
       </w:r>
-      <w:bookmarkEnd w:id="15"/>
+      <w:bookmarkEnd w:id="29"/>
       <w:r>
         <w:rPr>
           <w:rFonts w:ascii="Arial" w:hAnsi="Arial" w:cs="Arial"/>
@@ -3222,7 +3459,27 @@
           <w:sz w:val="24"/>
           <w:szCs w:val="24"/>
         </w:rPr>
-        <w:t>Download saferpay.zip file to your computer</w:t>
+        <w:t>Download saferpay</w:t>
+      </w:r>
+      <w:ins w:id="30" w:author="ZEILER-RAUSCH Erich (SPS-Worldline)" w:date="2020-02-18T16:44:00Z">
+        <w:r>
+          <w:rPr>
+            <w:rFonts w:ascii="Arial" w:hAnsi="Arial" w:cs="Arial"/>
+            <w:color w:val="000000"/>
+            <w:sz w:val="24"/>
+            <w:szCs w:val="24"/>
+          </w:rPr>
+          <w:t>official</w:t>
+        </w:r>
+      </w:ins>
+      <w:r>
+        <w:rPr>
+          <w:rFonts w:ascii="Arial" w:hAnsi="Arial" w:cs="Arial"/>
+          <w:color w:val="000000"/>
+          <w:sz w:val="24"/>
+          <w:szCs w:val="24"/>
+        </w:rPr>
+        <w:t>.zip file to your computer</w:t>
       </w:r>
     </w:p>
     <w:p>
@@ -3491,7 +3748,7 @@
           <w:rFonts w:ascii="Arial" w:hAnsi="Arial" w:cs="Arial"/>
         </w:rPr>
       </w:pPr>
-      <w:bookmarkStart w:id="16" w:name="_Toc31367192"/>
+      <w:bookmarkStart w:id="31" w:name="_Toc31367192"/>
       <w:r>
         <w:rPr>
           <w:rFonts w:ascii="Arial" w:hAnsi="Arial" w:cs="Arial"/>
@@ -3499,7 +3756,7 @@
         <w:lastRenderedPageBreak/>
         <w:t>How to find the module</w:t>
       </w:r>
-      <w:bookmarkEnd w:id="16"/>
+      <w:bookmarkEnd w:id="31"/>
     </w:p>
     <w:p>
       <w:pPr>
@@ -3839,7 +4096,7 @@
           <w:rFonts w:ascii="Arial" w:hAnsi="Arial" w:cs="Arial"/>
         </w:rPr>
       </w:pPr>
-      <w:bookmarkStart w:id="17" w:name="_Toc31367193"/>
+      <w:bookmarkStart w:id="32" w:name="_Toc31367193"/>
       <w:r>
         <w:rPr>
           <w:rFonts w:ascii="Arial" w:hAnsi="Arial" w:cs="Arial"/>
@@ -3847,7 +4104,7 @@
         <w:lastRenderedPageBreak/>
         <w:t>Settings tab</w:t>
       </w:r>
-      <w:bookmarkEnd w:id="17"/>
+      <w:bookmarkEnd w:id="32"/>
     </w:p>
     <w:p>
       <w:pPr>
@@ -3873,14 +4130,14 @@
           <w:rFonts w:ascii="Arial" w:hAnsi="Arial" w:cs="Arial"/>
         </w:rPr>
       </w:pPr>
-      <w:bookmarkStart w:id="18" w:name="_Toc31367194"/>
+      <w:bookmarkStart w:id="33" w:name="_Toc31367194"/>
       <w:r>
         <w:rPr>
           <w:rFonts w:ascii="Arial" w:hAnsi="Arial" w:cs="Arial"/>
         </w:rPr>
         <w:t>Test mode</w:t>
       </w:r>
-      <w:bookmarkEnd w:id="18"/>
+      <w:bookmarkEnd w:id="33"/>
     </w:p>
     <w:p>
       <w:pPr>
@@ -3989,14 +4246,14 @@
           <w:rFonts w:ascii="Arial" w:hAnsi="Arial" w:cs="Arial"/>
         </w:rPr>
       </w:pPr>
-      <w:bookmarkStart w:id="19" w:name="_Toc31367195"/>
+      <w:bookmarkStart w:id="34" w:name="_Toc31367195"/>
       <w:r>
         <w:rPr>
           <w:rFonts w:ascii="Arial" w:hAnsi="Arial" w:cs="Arial"/>
         </w:rPr>
         <w:t>Live/Test</w:t>
       </w:r>
-      <w:bookmarkEnd w:id="19"/>
+      <w:bookmarkEnd w:id="34"/>
     </w:p>
     <w:p>
       <w:pPr>
@@ -4514,7 +4771,7 @@
           <w:rFonts w:ascii="Arial" w:hAnsi="Arial" w:cs="Arial"/>
         </w:rPr>
       </w:pPr>
-      <w:bookmarkStart w:id="20" w:name="_Toc31367196"/>
+      <w:bookmarkStart w:id="35" w:name="_Toc31367196"/>
       <w:r>
         <w:rPr>
           <w:rFonts w:ascii="Arial" w:hAnsi="Arial" w:cs="Arial"/>
@@ -4522,7 +4779,7 @@
         <w:lastRenderedPageBreak/>
         <w:t>Setting</w:t>
       </w:r>
-      <w:bookmarkEnd w:id="20"/>
+      <w:bookmarkEnd w:id="35"/>
     </w:p>
     <w:p>
       <w:pPr>
@@ -4746,7 +5003,7 @@
           <w:rFonts w:ascii="Arial" w:hAnsi="Arial" w:cs="Arial"/>
         </w:rPr>
       </w:pPr>
-      <w:bookmarkStart w:id="21" w:name="_Toc31367197"/>
+      <w:bookmarkStart w:id="36" w:name="_Toc31367197"/>
       <w:r>
         <w:rPr>
           <w:rFonts w:ascii="Arial" w:hAnsi="Arial" w:cs="Arial"/>
@@ -4754,7 +5011,7 @@
         <w:lastRenderedPageBreak/>
         <w:t>Styling</w:t>
       </w:r>
-      <w:bookmarkEnd w:id="21"/>
+      <w:bookmarkEnd w:id="36"/>
     </w:p>
     <w:p>
       <w:pPr>
@@ -4990,7 +5247,7 @@
           <w:rFonts w:ascii="Arial" w:hAnsi="Arial" w:cs="Arial"/>
         </w:rPr>
       </w:pPr>
-      <w:bookmarkStart w:id="22" w:name="_Toc31367198"/>
+      <w:bookmarkStart w:id="37" w:name="_Toc31367198"/>
       <w:r>
         <w:rPr>
           <w:rFonts w:ascii="Arial" w:hAnsi="Arial" w:cs="Arial"/>
@@ -4998,7 +5255,7 @@
         <w:lastRenderedPageBreak/>
         <w:t>Payments tab</w:t>
       </w:r>
-      <w:bookmarkEnd w:id="22"/>
+      <w:bookmarkEnd w:id="37"/>
     </w:p>
     <w:p>
       <w:pPr>
@@ -5503,7 +5760,7 @@
           <w:rFonts w:ascii="Arial" w:hAnsi="Arial" w:cs="Arial"/>
         </w:rPr>
       </w:pPr>
-      <w:bookmarkStart w:id="23" w:name="_Toc31367199"/>
+      <w:bookmarkStart w:id="38" w:name="_Toc31367199"/>
       <w:r>
         <w:rPr>
           <w:rFonts w:ascii="Arial" w:hAnsi="Arial" w:cs="Arial"/>
@@ -5511,7 +5768,7 @@
         <w:lastRenderedPageBreak/>
         <w:t>Logs</w:t>
       </w:r>
-      <w:bookmarkEnd w:id="23"/>
+      <w:bookmarkEnd w:id="38"/>
     </w:p>
     <w:p>
       <w:pPr>
@@ -5646,7 +5903,7 @@
           <w:rFonts w:ascii="Arial" w:hAnsi="Arial" w:cs="Arial"/>
         </w:rPr>
       </w:pPr>
-      <w:bookmarkStart w:id="24" w:name="_Toc31367200"/>
+      <w:bookmarkStart w:id="39" w:name="_Toc31367200"/>
       <w:r>
         <w:rPr>
           <w:rFonts w:ascii="Arial" w:hAnsi="Arial" w:cs="Arial"/>
@@ -5654,7 +5911,7 @@
         <w:lastRenderedPageBreak/>
         <w:t>Order management</w:t>
       </w:r>
-      <w:bookmarkEnd w:id="24"/>
+      <w:bookmarkEnd w:id="39"/>
       <w:r>
         <w:rPr>
           <w:rFonts w:ascii="Arial" w:hAnsi="Arial" w:cs="Arial"/>
@@ -5676,14 +5933,14 @@
           <w:rFonts w:ascii="Arial" w:hAnsi="Arial" w:cs="Arial"/>
         </w:rPr>
       </w:pPr>
-      <w:bookmarkStart w:id="25" w:name="_Toc31367201"/>
+      <w:bookmarkStart w:id="40" w:name="_Toc31367201"/>
       <w:r>
         <w:rPr>
           <w:rFonts w:ascii="Arial" w:hAnsi="Arial" w:cs="Arial"/>
         </w:rPr>
         <w:t>Orders</w:t>
       </w:r>
-      <w:bookmarkEnd w:id="25"/>
+      <w:bookmarkEnd w:id="40"/>
       <w:r>
         <w:rPr>
           <w:rFonts w:ascii="Arial" w:hAnsi="Arial" w:cs="Arial"/>
@@ -5874,7 +6131,7 @@
           <w:rFonts w:ascii="Arial" w:hAnsi="Arial" w:cs="Arial"/>
         </w:rPr>
       </w:pPr>
-      <w:bookmarkStart w:id="26" w:name="_Toc31367202"/>
+      <w:bookmarkStart w:id="41" w:name="_Toc31367202"/>
       <w:r>
         <w:rPr>
           <w:rFonts w:ascii="Arial" w:hAnsi="Arial" w:cs="Arial"/>
@@ -5882,7 +6139,7 @@
         <w:lastRenderedPageBreak/>
         <w:t>Capture payment</w:t>
       </w:r>
-      <w:bookmarkEnd w:id="26"/>
+      <w:bookmarkEnd w:id="41"/>
     </w:p>
     <w:p>
       <w:pPr>
@@ -6170,14 +6427,14 @@
           <w:rFonts w:ascii="Arial" w:hAnsi="Arial" w:cs="Arial"/>
         </w:rPr>
       </w:pPr>
-      <w:bookmarkStart w:id="27" w:name="_Toc31367203"/>
+      <w:bookmarkStart w:id="42" w:name="_Toc31367203"/>
       <w:r>
         <w:rPr>
           <w:rFonts w:ascii="Arial" w:hAnsi="Arial" w:cs="Arial"/>
         </w:rPr>
         <w:t>Cancel the order</w:t>
       </w:r>
-      <w:bookmarkEnd w:id="27"/>
+      <w:bookmarkEnd w:id="42"/>
     </w:p>
     <w:p>
       <w:pPr>
@@ -6402,14 +6659,14 @@
           <w:rFonts w:ascii="Arial" w:hAnsi="Arial" w:cs="Arial"/>
         </w:rPr>
       </w:pPr>
-      <w:bookmarkStart w:id="28" w:name="_Toc31367204"/>
+      <w:bookmarkStart w:id="43" w:name="_Toc31367204"/>
       <w:r>
         <w:rPr>
           <w:rFonts w:ascii="Arial" w:hAnsi="Arial" w:cs="Arial"/>
         </w:rPr>
         <w:t>Refund payment</w:t>
       </w:r>
-      <w:bookmarkEnd w:id="28"/>
+      <w:bookmarkEnd w:id="43"/>
     </w:p>
     <w:p>
       <w:pPr>
@@ -6654,7 +6911,7 @@
           <w:rFonts w:ascii="Arial" w:hAnsi="Arial" w:cs="Arial"/>
         </w:rPr>
       </w:pPr>
-      <w:bookmarkStart w:id="29" w:name="_Toc31367205"/>
+      <w:bookmarkStart w:id="44" w:name="_Toc31367205"/>
       <w:r>
         <w:rPr>
           <w:rFonts w:ascii="Arial" w:hAnsi="Arial" w:cs="Arial"/>
@@ -6662,7 +6919,7 @@
         <w:lastRenderedPageBreak/>
         <w:t>E-shop customer experience</w:t>
       </w:r>
-      <w:bookmarkEnd w:id="29"/>
+      <w:bookmarkEnd w:id="44"/>
     </w:p>
     <w:p>
       <w:pPr>
@@ -6671,14 +6928,14 @@
           <w:rFonts w:ascii="Arial" w:hAnsi="Arial" w:cs="Arial"/>
         </w:rPr>
       </w:pPr>
-      <w:bookmarkStart w:id="30" w:name="_Toc31367206"/>
+      <w:bookmarkStart w:id="45" w:name="_Toc31367206"/>
       <w:r>
         <w:rPr>
           <w:rFonts w:ascii="Arial" w:hAnsi="Arial" w:cs="Arial"/>
         </w:rPr>
         <w:t>Checkout</w:t>
       </w:r>
-      <w:bookmarkEnd w:id="30"/>
+      <w:bookmarkEnd w:id="45"/>
     </w:p>
     <w:p>
       <w:pPr>
@@ -7039,14 +7296,14 @@
           <w:rFonts w:ascii="Arial" w:hAnsi="Arial" w:cs="Arial"/>
         </w:rPr>
       </w:pPr>
-      <w:bookmarkStart w:id="31" w:name="_Toc31367207"/>
+      <w:bookmarkStart w:id="46" w:name="_Toc31367207"/>
       <w:r>
         <w:rPr>
           <w:rFonts w:ascii="Arial" w:hAnsi="Arial" w:cs="Arial"/>
         </w:rPr>
         <w:t>Credit card management</w:t>
       </w:r>
-      <w:bookmarkEnd w:id="31"/>
+      <w:bookmarkEnd w:id="46"/>
       <w:r>
         <w:rPr>
           <w:rFonts w:ascii="Arial" w:hAnsi="Arial" w:cs="Arial"/>
@@ -7234,14 +7491,14 @@
           <w:rFonts w:ascii="Arial" w:hAnsi="Arial" w:cs="Arial"/>
         </w:rPr>
       </w:pPr>
-      <w:bookmarkStart w:id="32" w:name="_Toc31367208"/>
+      <w:bookmarkStart w:id="47" w:name="_Toc31367208"/>
       <w:r>
         <w:rPr>
           <w:rFonts w:ascii="Arial" w:hAnsi="Arial" w:cs="Arial"/>
         </w:rPr>
         <w:t>Support Contacts</w:t>
       </w:r>
-      <w:bookmarkEnd w:id="32"/>
+      <w:bookmarkEnd w:id="47"/>
     </w:p>
     <w:p>
       <w:pPr>
@@ -7398,18 +7655,22 @@
       </w:sdtPr>
       <w:sdtEndPr/>
       <w:sdtContent>
-        <w:r>
-          <w:rPr>
-            <w:lang w:val="de-AT"/>
-          </w:rPr>
-          <w:t>V1.0</w:t>
-        </w:r>
-        <w:r>
-          <w:rPr>
-            <w:lang w:val="de-AT"/>
-          </w:rPr>
-          <w:t>3</w:t>
-        </w:r>
+        <w:del w:id="48" w:author="ZEILER-RAUSCH Erich (SPS-Worldline)" w:date="2020-02-18T16:49:00Z">
+          <w:r>
+            <w:rPr>
+              <w:lang w:val="de-AT"/>
+            </w:rPr>
+            <w:delText>V1.03</w:delText>
+          </w:r>
+        </w:del>
+        <w:ins w:id="49" w:author="ZEILER-RAUSCH Erich (SPS-Worldline)" w:date="2020-02-18T16:49:00Z">
+          <w:r>
+            <w:rPr>
+              <w:lang w:val="de-AT"/>
+            </w:rPr>
+            <w:t>V1.04</w:t>
+          </w:r>
+        </w:ins>
       </w:sdtContent>
     </w:sdt>
     <w:r>
@@ -8831,6 +9092,14 @@
   </w:num>
   <w:numIdMacAtCleanup w:val="10"/>
 </w:numbering>
+</file>
+
+<file path=word/people.xml><?xml version="1.0" encoding="utf-8"?>
+<w15:people xmlns:wpc="http://schemas.microsoft.com/office/word/2010/wordprocessingCanvas" xmlns:cx="http://schemas.microsoft.com/office/drawing/2014/chartex" xmlns:cx1="http://schemas.microsoft.com/office/drawing/2015/9/8/chartex" xmlns:cx2="http://schemas.microsoft.com/office/drawing/2015/10/21/chartex" xmlns:cx3="http://schemas.microsoft.com/office/drawing/2016/5/9/chartex" xmlns:cx4="http://schemas.microsoft.com/office/drawing/2016/5/10/chartex" xmlns:cx5="http://schemas.microsoft.com/office/drawing/2016/5/11/chartex" xmlns:cx6="http://schemas.microsoft.com/office/drawing/2016/5/12/chartex" xmlns:cx7="http://schemas.microsoft.com/office/drawing/2016/5/13/chartex" xmlns:cx8="http://schemas.microsoft.com/office/drawing/2016/5/14/chartex" xmlns:mc="http://schemas.openxmlformats.org/markup-compatibility/2006" xmlns:aink="http://schemas.microsoft.com/office/drawing/2016/ink" xmlns:am3d="http://schemas.microsoft.com/office/drawing/2017/model3d" xmlns:o="urn:schemas-microsoft-com:office:office" xmlns:r="http://schemas.openxmlformats.org/officeDocument/2006/relationships" xmlns:m="http://schemas.openxmlformats.org/officeDocument/2006/math" xmlns:v="urn:schemas-microsoft-com:vml" xmlns:wp14="http://schemas.microsoft.com/office/word/2010/wordprocessingDrawing" xmlns:wp="http://schemas.openxmlformats.org/drawingml/2006/wordprocessingDrawing" xmlns:w10="urn:schemas-microsoft-com:office:word" xmlns:w="http://schemas.openxmlformats.org/wordprocessingml/2006/main" xmlns:w14="http://schemas.microsoft.com/office/word/2010/wordml" xmlns:w15="http://schemas.microsoft.com/office/word/2012/wordml" xmlns:w16cid="http://schemas.microsoft.com/office/word/2016/wordml/cid" xmlns:w16se="http://schemas.microsoft.com/office/word/2015/wordml/symex" xmlns:wpg="http://schemas.microsoft.com/office/word/2010/wordprocessingGroup" xmlns:wpi="http://schemas.microsoft.com/office/word/2010/wordprocessingInk" xmlns:wne="http://schemas.microsoft.com/office/word/2006/wordml" xmlns:wps="http://schemas.microsoft.com/office/word/2010/wordprocessingShape" mc:Ignorable="w14 w15 w16se w16cid wp14">
+  <w15:person w15:author="ZEILER-RAUSCH Erich (SPS-Worldline)">
+    <w15:presenceInfo w15:providerId="AD" w15:userId="S-1-5-21-505255787-897445104-2313963211-2888"/>
+  </w15:person>
+</w15:people>
 </file>
 
 <file path=word/styles.xml><?xml version="1.0" encoding="utf-8"?>
@@ -12073,7 +12342,7 @@
     <Publish xmlns="4f8b6282-3c2f-418a-88d8-9dbc38797024">N</Publish>
     <Release xmlns="4f8b6282-3c2f-418a-88d8-9dbc38797024">R79</Release>
     <DocType xmlns="6f6fa9b9-e57a-4b5f-bd0f-1c5cdccdc5a7">General</DocType>
-    <Version_x0020_Number xmlns="4f8b6282-3c2f-418a-88d8-9dbc38797024">V1.03</Version_x0020_Number>
+    <Version_x0020_Number xmlns="4f8b6282-3c2f-418a-88d8-9dbc38797024">V1.04</Version_x0020_Number>
     <Date xmlns="4f8b6282-3c2f-418a-88d8-9dbc38797024">2019-09-09T22:00:00Z</Date>
     <Category xmlns="4f8b6282-3c2f-418a-88d8-9dbc38797024">external</Category>
     <_dlc_DocId xmlns="8ec5a432-e2ed-4086-82a7-9b25430bc2ae">SIX01-1206605828-41744</_dlc_DocId>
@@ -12175,15 +12444,15 @@
 <file path=customXml/itemProps2.xml><?xml version="1.0" encoding="utf-8"?>
 <ds:datastoreItem xmlns:ds="http://schemas.openxmlformats.org/officeDocument/2006/customXml" ds:itemID="{D5BDDB95-183D-4A38-9C5E-32A8C41B7617}">
   <ds:schemaRefs>
+    <ds:schemaRef ds:uri="http://schemas.microsoft.com/sharepoint/v3"/>
+    <ds:schemaRef ds:uri="http://purl.org/dc/terms/"/>
     <ds:schemaRef ds:uri="http://purl.org/dc/dcmitype/"/>
     <ds:schemaRef ds:uri="http://schemas.openxmlformats.org/package/2006/metadata/core-properties"/>
+    <ds:schemaRef ds:uri="http://schemas.microsoft.com/office/infopath/2007/PartnerControls"/>
+    <ds:schemaRef ds:uri="8ec5a432-e2ed-4086-82a7-9b25430bc2ae"/>
     <ds:schemaRef ds:uri="http://schemas.microsoft.com/office/2006/documentManagement/types"/>
     <ds:schemaRef ds:uri="http://schemas.microsoft.com/office/2006/metadata/properties"/>
-    <ds:schemaRef ds:uri="http://schemas.microsoft.com/office/infopath/2007/PartnerControls"/>
-    <ds:schemaRef ds:uri="8ec5a432-e2ed-4086-82a7-9b25430bc2ae"/>
-    <ds:schemaRef ds:uri="http://schemas.microsoft.com/sharepoint/v3"/>
     <ds:schemaRef ds:uri="4f8b6282-3c2f-418a-88d8-9dbc38797024"/>
-    <ds:schemaRef ds:uri="http://purl.org/dc/terms/"/>
     <ds:schemaRef ds:uri="6f6fa9b9-e57a-4b5f-bd0f-1c5cdccdc5a7"/>
     <ds:schemaRef ds:uri="http://www.w3.org/XML/1998/namespace"/>
     <ds:schemaRef ds:uri="http://purl.org/dc/elements/1.1/"/>
@@ -12216,7 +12485,7 @@
 </file>
 
 <file path=customXml/itemProps6.xml><?xml version="1.0" encoding="utf-8"?>
-<ds:datastoreItem xmlns:ds="http://schemas.openxmlformats.org/officeDocument/2006/customXml" ds:itemID="{81065FA2-E266-4BFD-9E71-8F423739FFAB}">
+<ds:datastoreItem xmlns:ds="http://schemas.openxmlformats.org/officeDocument/2006/customXml" ds:itemID="{8F352670-E142-47F1-9D98-ACB25B64B5E7}">
   <ds:schemaRefs>
     <ds:schemaRef ds:uri="http://schemas.openxmlformats.org/officeDocument/2006/bibliography"/>
   </ds:schemaRefs>

</xml_diff>